<commit_message>
el-239: Inclusão das clausulas de revisão
</commit_message>
<xml_diff>
--- a/docassemble/docassemble/brcomeducalegal/data/templates/termo-de-retificacao-de-acordo-individual-de-trabalho-coronavirus.docx
+++ b/docassemble/docassemble/brcomeducalegal/data/templates/termo-de-retificacao-de-acordo-individual-de-trabalho-coronavirus.docx
@@ -5,7 +5,7 @@
     <w:p>
       <w:pPr>
         <w:shd w:fill="ffffff" w:val="clear"/>
-        <w:spacing w:after="500" w:before="0" w:line="300" w:lineRule="auto"/>
+        <w:spacing w:after="240" w:before="240" w:line="300" w:lineRule="auto"/>
         <w:jc w:val="center"/>
         <w:rPr>
           <w:b w:val="1"/>
@@ -23,7 +23,7 @@
     </w:p>
     <w:p>
       <w:pPr>
-        <w:spacing w:after="240" w:before="240" w:line="288" w:lineRule="auto"/>
+        <w:spacing w:after="240" w:before="240" w:line="300" w:lineRule="auto"/>
         <w:jc w:val="both"/>
         <w:rPr>
           <w:b w:val="1"/>
@@ -181,7 +181,7 @@
     </w:p>
     <w:p>
       <w:pPr>
-        <w:spacing w:after="240" w:before="240" w:line="288" w:lineRule="auto"/>
+        <w:spacing w:after="240" w:before="240" w:line="300" w:lineRule="auto"/>
         <w:jc w:val="both"/>
         <w:rPr>
           <w:highlight w:val="cyan"/>
@@ -197,7 +197,7 @@
     </w:p>
     <w:p>
       <w:pPr>
-        <w:spacing w:after="240" w:before="240" w:line="288" w:lineRule="auto"/>
+        <w:spacing w:after="240" w:before="240" w:line="300" w:lineRule="auto"/>
         <w:jc w:val="both"/>
         <w:rPr>
           <w:b w:val="1"/>
@@ -393,7 +393,7 @@
     </w:p>
     <w:p>
       <w:pPr>
-        <w:spacing w:after="240" w:before="240" w:line="288" w:lineRule="auto"/>
+        <w:spacing w:after="240" w:before="240" w:line="300" w:lineRule="auto"/>
         <w:jc w:val="both"/>
         <w:rPr>
           <w:highlight w:val="cyan"/>
@@ -409,7 +409,7 @@
     </w:p>
     <w:p>
       <w:pPr>
-        <w:spacing w:after="240" w:before="240" w:line="288" w:lineRule="auto"/>
+        <w:spacing w:after="240" w:before="240" w:line="300" w:lineRule="auto"/>
         <w:jc w:val="both"/>
         <w:rPr>
           <w:highlight w:val="white"/>
@@ -432,7 +432,7 @@
     <w:p>
       <w:pPr>
         <w:shd w:fill="ffffff" w:val="clear"/>
-        <w:spacing w:after="240" w:before="240" w:line="288" w:lineRule="auto"/>
+        <w:spacing w:after="240" w:before="240" w:line="300" w:lineRule="auto"/>
         <w:jc w:val="both"/>
         <w:rPr>
           <w:highlight w:val="white"/>
@@ -476,7 +476,7 @@
     <w:p>
       <w:pPr>
         <w:shd w:fill="ffffff" w:val="clear"/>
-        <w:spacing w:after="240" w:before="240" w:line="288" w:lineRule="auto"/>
+        <w:spacing w:after="240" w:before="240" w:line="300" w:lineRule="auto"/>
         <w:jc w:val="both"/>
         <w:rPr>
           <w:highlight w:val="white"/>
@@ -493,7 +493,7 @@
     <w:p>
       <w:pPr>
         <w:shd w:fill="ffffff" w:val="clear"/>
-        <w:spacing w:after="240" w:before="240" w:line="288" w:lineRule="auto"/>
+        <w:spacing w:after="240" w:before="240" w:line="300" w:lineRule="auto"/>
         <w:jc w:val="both"/>
         <w:rPr>
           <w:highlight w:val="white"/>
@@ -523,55 +523,95 @@
     </w:p>
     <w:p>
       <w:pPr>
+        <w:spacing w:after="240" w:before="240" w:line="300" w:lineRule="auto"/>
+        <w:jc w:val="both"/>
+        <w:rPr>
+          <w:highlight w:val="white"/>
+        </w:rPr>
+      </w:pPr>
+      <w:r>
+        <w:rPr>
+          <w:highlight w:val="cyan"/>
+          <w:rtl w:val="0"/>
+        </w:rPr>
+        <w:t xml:space="preserve">{%p for clause in clause_reviews %}</w:t>
+      </w:r>
+      <w:r>
+        <w:rPr>
+          <w:rtl w:val="0"/>
+        </w:rPr>
+      </w:r>
+    </w:p>
+    <w:p>
+      <w:pPr>
+        <w:numPr>
+          <w:ilvl w:val="0"/>
+          <w:numId w:val="1"/>
+        </w:numPr>
         <w:shd w:fill="ffffff" w:val="clear"/>
-        <w:spacing w:after="240" w:before="240" w:line="288" w:lineRule="auto"/>
+        <w:spacing w:after="0" w:afterAutospacing="0" w:before="240" w:line="300" w:lineRule="auto"/>
+        <w:ind w:left="0" w:firstLine="0"/>
         <w:jc w:val="both"/>
         <w:rPr>
-          <w:b w:val="1"/>
-          <w:highlight w:val="white"/>
-        </w:rPr>
-      </w:pPr>
-      <w:r>
-        <w:rPr>
-          <w:b w:val="1"/>
-          <w:highlight w:val="white"/>
-          <w:rtl w:val="0"/>
-        </w:rPr>
-        <w:t xml:space="preserve">Cláusula Primeira – Retificação</w:t>
-      </w:r>
-    </w:p>
-    <w:p>
-      <w:pPr>
+          <w:u w:val="none"/>
+        </w:rPr>
+      </w:pPr>
+      <w:r>
+        <w:rPr>
+          <w:b w:val="1"/>
+          <w:highlight w:val="white"/>
+          <w:rtl w:val="0"/>
+        </w:rPr>
+        <w:t xml:space="preserve">Cláusula</w:t>
+      </w:r>
+    </w:p>
+    <w:p>
+      <w:pPr>
+        <w:numPr>
+          <w:ilvl w:val="1"/>
+          <w:numId w:val="1"/>
+        </w:numPr>
         <w:shd w:fill="ffffff" w:val="clear"/>
-        <w:spacing w:after="240" w:before="240" w:line="300" w:lineRule="auto"/>
+        <w:spacing w:after="240" w:before="0" w:beforeAutospacing="0" w:line="300" w:lineRule="auto"/>
+        <w:ind w:left="0" w:firstLine="0"/>
         <w:jc w:val="both"/>
         <w:rPr>
+          <w:highlight w:val="yellow"/>
+        </w:rPr>
+      </w:pPr>
+      <w:r>
+        <w:rPr>
+          <w:highlight w:val="yellow"/>
+          <w:rtl w:val="0"/>
+        </w:rPr>
+        <w:t xml:space="preserve">{{ clause.name.text }}</w:t>
+      </w:r>
+      <w:r>
+        <w:rPr>
+          <w:rtl w:val="0"/>
+        </w:rPr>
+      </w:r>
+    </w:p>
+    <w:p>
+      <w:pPr>
+        <w:spacing w:after="240" w:before="240" w:line="300" w:lineRule="auto"/>
+        <w:jc w:val="both"/>
+        <w:rPr>
           <w:color w:val="ff0000"/>
           <w:highlight w:val="white"/>
         </w:rPr>
       </w:pPr>
       <w:r>
         <w:rPr>
-          <w:color w:val="ff0000"/>
-          <w:highlight w:val="white"/>
-          <w:rtl w:val="0"/>
-        </w:rPr>
-        <w:t xml:space="preserve">[inserir a cláusula que deverá ser retificada com os valores corretos: EXEMPLO: </w:t>
-      </w:r>
-      <w:r>
-        <w:rPr>
-          <w:highlight w:val="yellow"/>
-          <w:rtl w:val="0"/>
-        </w:rPr>
-        <w:t xml:space="preserve">Fica acordada entre as Partes, a redução salarial de 50,00% (cinquenta por cento) com a correspondente redução da jornada de trabalho do EMPREGADO no mesmo percentual, qual seja, de 50,00% (cinquenta por cento).</w:t>
-      </w:r>
-      <w:r>
-        <w:rPr>
-          <w:color w:val="ff0000"/>
-          <w:highlight w:val="white"/>
-          <w:rtl w:val="0"/>
-        </w:rPr>
-        <w:t xml:space="preserve">]</w:t>
+          <w:highlight w:val="cyan"/>
+          <w:rtl w:val="0"/>
+        </w:rPr>
+        <w:t xml:space="preserve">{%p endfor %}</w:t>
+      </w:r>
+      <w:r>
+        <w:rPr>
+          <w:rtl w:val="0"/>
+        </w:rPr>
       </w:r>
     </w:p>
     <w:p>
@@ -615,7 +655,7 @@
           <w:tab w:val="left" w:pos="2822"/>
           <w:tab w:val="center" w:pos="4252"/>
         </w:tabs>
-        <w:spacing w:after="240" w:before="240" w:line="288" w:lineRule="auto"/>
+        <w:spacing w:after="240" w:before="240" w:line="300" w:lineRule="auto"/>
         <w:jc w:val="both"/>
         <w:rPr>
           <w:sz w:val="24"/>
@@ -638,7 +678,7 @@
     </w:p>
     <w:p>
       <w:pPr>
-        <w:spacing w:after="0" w:before="0" w:line="240" w:lineRule="auto"/>
+        <w:spacing w:after="240" w:before="240" w:line="300" w:lineRule="auto"/>
         <w:jc w:val="center"/>
         <w:rPr>
           <w:b w:val="1"/>
@@ -657,7 +697,7 @@
     <w:p>
       <w:pPr>
         <w:widowControl w:val="0"/>
-        <w:spacing w:after="0" w:before="0" w:line="240" w:lineRule="auto"/>
+        <w:spacing w:after="0" w:before="0" w:line="300" w:lineRule="auto"/>
         <w:ind w:left="1440" w:right="5.669291338583093" w:firstLine="720"/>
         <w:rPr>
           <w:color w:val="ffffff"/>
@@ -675,7 +715,7 @@
     </w:p>
     <w:p>
       <w:pPr>
-        <w:spacing w:after="0" w:before="0" w:line="240" w:lineRule="auto"/>
+        <w:spacing w:after="0" w:before="0" w:line="300" w:lineRule="auto"/>
         <w:ind w:right="-7.795275590551114"/>
         <w:jc w:val="center"/>
         <w:rPr>
@@ -692,7 +732,7 @@
     </w:p>
     <w:p>
       <w:pPr>
-        <w:spacing w:after="0" w:before="0" w:line="240" w:lineRule="auto"/>
+        <w:spacing w:after="240" w:before="240" w:line="300" w:lineRule="auto"/>
         <w:ind w:right="-7.795275590551114"/>
         <w:jc w:val="center"/>
         <w:rPr>
@@ -711,7 +751,7 @@
     </w:p>
     <w:p>
       <w:pPr>
-        <w:spacing w:after="0" w:before="0" w:line="240" w:lineRule="auto"/>
+        <w:spacing w:after="240" w:before="240" w:line="300" w:lineRule="auto"/>
         <w:jc w:val="center"/>
         <w:rPr>
           <w:b w:val="1"/>
@@ -726,7 +766,7 @@
     </w:p>
     <w:p>
       <w:pPr>
-        <w:spacing w:after="0" w:before="0" w:line="240" w:lineRule="auto"/>
+        <w:spacing w:after="240" w:before="240" w:line="300" w:lineRule="auto"/>
         <w:jc w:val="center"/>
         <w:rPr>
           <w:b w:val="1"/>
@@ -744,7 +784,7 @@
     </w:p>
     <w:p>
       <w:pPr>
-        <w:spacing w:after="0" w:before="0" w:line="240" w:lineRule="auto"/>
+        <w:spacing w:after="240" w:before="240" w:line="300" w:lineRule="auto"/>
         <w:jc w:val="center"/>
         <w:rPr>
           <w:b w:val="1"/>
@@ -767,7 +807,7 @@
     <w:p>
       <w:pPr>
         <w:widowControl w:val="0"/>
-        <w:spacing w:after="0" w:before="0" w:line="240" w:lineRule="auto"/>
+        <w:spacing w:after="0" w:before="0" w:line="300" w:lineRule="auto"/>
         <w:ind w:left="2409.4488188976375" w:right="5.669291338583093" w:hanging="30"/>
         <w:rPr>
           <w:color w:val="ffffff"/>
@@ -785,7 +825,7 @@
     </w:p>
     <w:p>
       <w:pPr>
-        <w:spacing w:after="0" w:before="0" w:line="240" w:lineRule="auto"/>
+        <w:spacing w:after="0" w:before="0" w:line="300" w:lineRule="auto"/>
         <w:ind w:right="-7.795275590551114"/>
         <w:jc w:val="center"/>
         <w:rPr>
@@ -808,7 +848,7 @@
     </w:p>
     <w:p>
       <w:pPr>
-        <w:spacing w:after="0" w:before="0" w:line="240" w:lineRule="auto"/>
+        <w:spacing w:after="240" w:before="240" w:line="300" w:lineRule="auto"/>
         <w:jc w:val="center"/>
         <w:rPr>
           <w:b w:val="1"/>
@@ -826,7 +866,7 @@
     </w:p>
     <w:p>
       <w:pPr>
-        <w:spacing w:after="0" w:before="0" w:line="240" w:lineRule="auto"/>
+        <w:spacing w:after="240" w:before="240" w:line="300" w:lineRule="auto"/>
         <w:jc w:val="center"/>
         <w:rPr>
           <w:b w:val="1"/>
@@ -849,7 +889,7 @@
     <w:sectPr>
       <w:headerReference r:id="rId6" w:type="default"/>
       <w:pgSz w:h="16838" w:w="11906"/>
-      <w:pgMar w:bottom="850.3937007874016" w:top="2267.716535433071" w:left="1700.7874015748032" w:right="850.3937007874016" w:header="283.46456692913387" w:footer="283.46456692913387"/>
+      <w:pgMar w:bottom="850.3937007874016" w:top="2267.716535433071" w:left="1700.7874015748032" w:right="850.3937007874016" w:header="850.3937007874016" w:footer="850.3937007874016"/>
       <w:pgNumType w:start="1"/>
     </w:sectPr>
   </w:body>
@@ -872,7 +912,125 @@
 </file>
 
 <file path=word/numbering.xml><?xml version="1.0" encoding="utf-8"?>
-<w:numbering xmlns:mc="http://schemas.openxmlformats.org/markup-compatibility/2006" xmlns:o="urn:schemas-microsoft-com:office:office" xmlns:r="http://schemas.openxmlformats.org/officeDocument/2006/relationships" xmlns:m="http://schemas.openxmlformats.org/officeDocument/2006/math" xmlns:v="urn:schemas-microsoft-com:vml" xmlns:wp="http://schemas.openxmlformats.org/drawingml/2006/wordprocessingDrawing" xmlns:w10="urn:schemas-microsoft-com:office:word" xmlns:w="http://schemas.openxmlformats.org/wordprocessingml/2006/main" xmlns:wne="http://schemas.microsoft.com/office/word/2006/wordml" xmlns:sl="http://schemas.openxmlformats.org/schemaLibrary/2006/main" xmlns:a="http://schemas.openxmlformats.org/drawingml/2006/main" xmlns:pic="http://schemas.openxmlformats.org/drawingml/2006/picture" xmlns:c="http://schemas.openxmlformats.org/drawingml/2006/chart" xmlns:lc="http://schemas.openxmlformats.org/drawingml/2006/lockedCanvas" xmlns:dgm="http://schemas.openxmlformats.org/drawingml/2006/diagram" xmlns:wps="http://schemas.microsoft.com/office/word/2010/wordprocessingShape" xmlns:wpg="http://schemas.microsoft.com/office/word/2010/wordprocessingGroup" xmlns:w14="http://schemas.microsoft.com/office/word/2010/wordml" xmlns:w15="http://schemas.microsoft.com/office/word/2012/wordml"/>
+<w:numbering xmlns:mc="http://schemas.openxmlformats.org/markup-compatibility/2006" xmlns:o="urn:schemas-microsoft-com:office:office" xmlns:r="http://schemas.openxmlformats.org/officeDocument/2006/relationships" xmlns:m="http://schemas.openxmlformats.org/officeDocument/2006/math" xmlns:v="urn:schemas-microsoft-com:vml" xmlns:wp="http://schemas.openxmlformats.org/drawingml/2006/wordprocessingDrawing" xmlns:w10="urn:schemas-microsoft-com:office:word" xmlns:w="http://schemas.openxmlformats.org/wordprocessingml/2006/main" xmlns:wne="http://schemas.microsoft.com/office/word/2006/wordml" xmlns:sl="http://schemas.openxmlformats.org/schemaLibrary/2006/main" xmlns:a="http://schemas.openxmlformats.org/drawingml/2006/main" xmlns:pic="http://schemas.openxmlformats.org/drawingml/2006/picture" xmlns:c="http://schemas.openxmlformats.org/drawingml/2006/chart" xmlns:lc="http://schemas.openxmlformats.org/drawingml/2006/lockedCanvas" xmlns:dgm="http://schemas.openxmlformats.org/drawingml/2006/diagram" xmlns:wps="http://schemas.microsoft.com/office/word/2010/wordprocessingShape" xmlns:wpg="http://schemas.microsoft.com/office/word/2010/wordprocessingGroup" xmlns:w14="http://schemas.microsoft.com/office/word/2010/wordml" xmlns:w15="http://schemas.microsoft.com/office/word/2012/wordml">
+  <w:abstractNum w:abstractNumId="1">
+    <w:lvl w:ilvl="0">
+      <w:start w:val="1"/>
+      <w:numFmt w:val="decimal"/>
+      <w:lvlText w:val="%1."/>
+      <w:lvlJc w:val="left"/>
+      <w:pPr>
+        <w:ind w:left="720" w:hanging="360"/>
+      </w:pPr>
+      <w:rPr>
+        <w:rFonts w:ascii="Arial" w:cs="Arial" w:eastAsia="Arial" w:hAnsi="Arial"/>
+        <w:b w:val="1"/>
+        <w:u w:val="none"/>
+      </w:rPr>
+    </w:lvl>
+    <w:lvl w:ilvl="1">
+      <w:start w:val="1"/>
+      <w:numFmt w:val="decimal"/>
+      <w:lvlText w:val="%1.%2."/>
+      <w:lvlJc w:val="left"/>
+      <w:pPr>
+        <w:ind w:left="0" w:firstLine="0"/>
+      </w:pPr>
+      <w:rPr>
+        <w:rFonts w:ascii="Arial" w:cs="Arial" w:eastAsia="Arial" w:hAnsi="Arial"/>
+        <w:b w:val="1"/>
+        <w:u w:val="none"/>
+      </w:rPr>
+    </w:lvl>
+    <w:lvl w:ilvl="2">
+      <w:start w:val="1"/>
+      <w:numFmt w:val="decimal"/>
+      <w:lvlText w:val="%1.%2.%3."/>
+      <w:lvlJc w:val="right"/>
+      <w:pPr>
+        <w:ind w:left="2160" w:hanging="360"/>
+      </w:pPr>
+      <w:rPr>
+        <w:u w:val="none"/>
+      </w:rPr>
+    </w:lvl>
+    <w:lvl w:ilvl="3">
+      <w:start w:val="1"/>
+      <w:numFmt w:val="decimal"/>
+      <w:lvlText w:val="%1.%2.%3.%4."/>
+      <w:lvlJc w:val="right"/>
+      <w:pPr>
+        <w:ind w:left="2880" w:hanging="360"/>
+      </w:pPr>
+      <w:rPr>
+        <w:u w:val="none"/>
+      </w:rPr>
+    </w:lvl>
+    <w:lvl w:ilvl="4">
+      <w:start w:val="1"/>
+      <w:numFmt w:val="decimal"/>
+      <w:lvlText w:val="%1.%2.%3.%4.%5."/>
+      <w:lvlJc w:val="right"/>
+      <w:pPr>
+        <w:ind w:left="3600" w:hanging="360"/>
+      </w:pPr>
+      <w:rPr>
+        <w:u w:val="none"/>
+      </w:rPr>
+    </w:lvl>
+    <w:lvl w:ilvl="5">
+      <w:start w:val="1"/>
+      <w:numFmt w:val="decimal"/>
+      <w:lvlText w:val="%1.%2.%3.%4.%5.%6."/>
+      <w:lvlJc w:val="right"/>
+      <w:pPr>
+        <w:ind w:left="4320" w:hanging="360"/>
+      </w:pPr>
+      <w:rPr>
+        <w:u w:val="none"/>
+      </w:rPr>
+    </w:lvl>
+    <w:lvl w:ilvl="6">
+      <w:start w:val="1"/>
+      <w:numFmt w:val="decimal"/>
+      <w:lvlText w:val="%1.%2.%3.%4.%5.%6.%7."/>
+      <w:lvlJc w:val="right"/>
+      <w:pPr>
+        <w:ind w:left="5040" w:hanging="360"/>
+      </w:pPr>
+      <w:rPr>
+        <w:u w:val="none"/>
+      </w:rPr>
+    </w:lvl>
+    <w:lvl w:ilvl="7">
+      <w:start w:val="1"/>
+      <w:numFmt w:val="decimal"/>
+      <w:lvlText w:val="%1.%2.%3.%4.%5.%6.%7.%8."/>
+      <w:lvlJc w:val="right"/>
+      <w:pPr>
+        <w:ind w:left="5760" w:hanging="360"/>
+      </w:pPr>
+      <w:rPr>
+        <w:u w:val="none"/>
+      </w:rPr>
+    </w:lvl>
+    <w:lvl w:ilvl="8">
+      <w:start w:val="1"/>
+      <w:numFmt w:val="decimal"/>
+      <w:lvlText w:val="%1.%2.%3.%4.%5.%6.%7.%8.%9."/>
+      <w:lvlJc w:val="right"/>
+      <w:pPr>
+        <w:ind w:left="6480" w:hanging="360"/>
+      </w:pPr>
+      <w:rPr>
+        <w:u w:val="none"/>
+      </w:rPr>
+    </w:lvl>
+  </w:abstractNum>
+  <w:num w:numId="1">
+    <w:abstractNumId w:val="1"/>
+  </w:num>
+</w:numbering>
 </file>
 
 <file path=word/styles.xml><?xml version="1.0" encoding="utf-8"?>

</xml_diff>

<commit_message>
el-239: Primeira versão concluída
</commit_message>
<xml_diff>
--- a/docassemble/docassemble/brcomeducalegal/data/templates/termo-de-retificacao-de-acordo-individual-de-trabalho-coronavirus.docx
+++ b/docassemble/docassemble/brcomeducalegal/data/templates/termo-de-retificacao-de-acordo-individual-de-trabalho-coronavirus.docx
@@ -549,39 +549,14 @@
           <w:numId w:val="1"/>
         </w:numPr>
         <w:shd w:fill="ffffff" w:val="clear"/>
-        <w:spacing w:after="0" w:afterAutospacing="0" w:before="240" w:line="300" w:lineRule="auto"/>
+        <w:spacing w:after="240" w:before="240" w:line="300" w:lineRule="auto"/>
         <w:ind w:left="0" w:firstLine="0"/>
         <w:jc w:val="both"/>
-        <w:rPr>
-          <w:u w:val="none"/>
-        </w:rPr>
-      </w:pPr>
-      <w:r>
-        <w:rPr>
-          <w:b w:val="1"/>
-          <w:highlight w:val="white"/>
-          <w:rtl w:val="0"/>
-        </w:rPr>
-        <w:t xml:space="preserve">Cláusula</w:t>
-      </w:r>
-    </w:p>
-    <w:p>
-      <w:pPr>
-        <w:numPr>
-          <w:ilvl w:val="1"/>
-          <w:numId w:val="1"/>
-        </w:numPr>
-        <w:shd w:fill="ffffff" w:val="clear"/>
-        <w:spacing w:after="240" w:before="0" w:beforeAutospacing="0" w:line="300" w:lineRule="auto"/>
-        <w:ind w:left="0" w:firstLine="0"/>
-        <w:jc w:val="both"/>
-        <w:rPr>
-          <w:highlight w:val="yellow"/>
-        </w:rPr>
-      </w:pPr>
-      <w:r>
-        <w:rPr>
-          <w:highlight w:val="yellow"/>
+        <w:rPr/>
+      </w:pPr>
+      <w:r>
+        <w:rPr>
+          <w:highlight w:val="white"/>
           <w:rtl w:val="0"/>
         </w:rPr>
         <w:t xml:space="preserve">{{ clause.name.text }}</w:t>
@@ -917,7 +892,7 @@
     <w:lvl w:ilvl="0">
       <w:start w:val="1"/>
       <w:numFmt w:val="decimal"/>
-      <w:lvlText w:val="%1."/>
+      <w:lvlText w:val="Cláusula    %1º  -"/>
       <w:lvlJc w:val="left"/>
       <w:pPr>
         <w:ind w:left="720" w:hanging="360"/>

</xml_diff>

<commit_message>
el-239: Ajuste termo-de-retificacao-de-acordo-individual-de-trabalho-coronavirus.docx para que a assinatura não saia sozinha
</commit_message>
<xml_diff>
--- a/docassemble/docassemble/brcomeducalegal/data/templates/termo-de-retificacao-de-acordo-individual-de-trabalho-coronavirus.docx
+++ b/docassemble/docassemble/brcomeducalegal/data/templates/termo-de-retificacao-de-acordo-individual-de-trabalho-coronavirus.docx
@@ -5,7 +5,7 @@
     <w:p>
       <w:pPr>
         <w:shd w:fill="ffffff" w:val="clear"/>
-        <w:spacing w:after="240" w:before="240" w:line="300" w:lineRule="auto"/>
+        <w:spacing w:after="300" w:before="300" w:line="300" w:lineRule="auto"/>
         <w:jc w:val="center"/>
         <w:rPr>
           <w:b w:val="1"/>
@@ -20,12 +20,12 @@
           <w:szCs w:val="24"/>
           <w:rtl w:val="0"/>
         </w:rPr>
-        <w:t xml:space="preserve">TERMO DE RETIFICAÇÃO  DE ACORDO INDIVIDUAL DE TRABALHO </w:t>
+        <w:t xml:space="preserve">TERMO DE RETIFICAÇÃO  DE ACORDO INDIVIDUAL DE TRABALHO</w:t>
       </w:r>
     </w:p>
     <w:p>
       <w:pPr>
-        <w:spacing w:after="240" w:before="240" w:line="300" w:lineRule="auto"/>
+        <w:spacing w:after="200" w:before="200" w:line="264" w:lineRule="auto"/>
         <w:jc w:val="both"/>
         <w:rPr>
           <w:b w:val="1"/>
@@ -162,7 +162,7 @@
     </w:p>
     <w:p>
       <w:pPr>
-        <w:spacing w:after="240" w:before="240" w:line="300" w:lineRule="auto"/>
+        <w:spacing w:after="200" w:before="200" w:line="264" w:lineRule="auto"/>
         <w:jc w:val="both"/>
         <w:rPr/>
       </w:pPr>
@@ -175,7 +175,7 @@
     </w:p>
     <w:p>
       <w:pPr>
-        <w:spacing w:after="240" w:before="240" w:line="300" w:lineRule="auto"/>
+        <w:spacing w:after="200" w:before="200" w:line="264" w:lineRule="auto"/>
         <w:jc w:val="both"/>
         <w:rPr>
           <w:b w:val="1"/>
@@ -344,7 +344,7 @@
     </w:p>
     <w:p>
       <w:pPr>
-        <w:spacing w:after="240" w:before="240" w:line="300" w:lineRule="auto"/>
+        <w:spacing w:after="200" w:before="200" w:line="264" w:lineRule="auto"/>
         <w:jc w:val="both"/>
         <w:rPr/>
       </w:pPr>
@@ -357,7 +357,7 @@
     </w:p>
     <w:p>
       <w:pPr>
-        <w:spacing w:after="240" w:before="240" w:line="300" w:lineRule="auto"/>
+        <w:spacing w:after="200" w:before="200" w:line="264" w:lineRule="auto"/>
         <w:jc w:val="both"/>
         <w:rPr/>
       </w:pPr>
@@ -377,7 +377,7 @@
     <w:p>
       <w:pPr>
         <w:shd w:fill="ffffff" w:val="clear"/>
-        <w:spacing w:after="240" w:before="240" w:line="300" w:lineRule="auto"/>
+        <w:spacing w:after="200" w:before="200" w:line="264" w:lineRule="auto"/>
         <w:jc w:val="both"/>
         <w:rPr/>
       </w:pPr>
@@ -403,7 +403,7 @@
     <w:p>
       <w:pPr>
         <w:shd w:fill="ffffff" w:val="clear"/>
-        <w:spacing w:after="240" w:before="240" w:line="300" w:lineRule="auto"/>
+        <w:spacing w:after="200" w:before="200" w:line="264" w:lineRule="auto"/>
         <w:jc w:val="both"/>
         <w:rPr/>
       </w:pPr>
@@ -417,7 +417,7 @@
     <w:p>
       <w:pPr>
         <w:shd w:fill="ffffff" w:val="clear"/>
-        <w:spacing w:after="240" w:before="240" w:line="300" w:lineRule="auto"/>
+        <w:spacing w:after="200" w:before="200" w:line="264" w:lineRule="auto"/>
         <w:jc w:val="both"/>
         <w:rPr/>
       </w:pPr>
@@ -442,7 +442,7 @@
     </w:p>
     <w:p>
       <w:pPr>
-        <w:spacing w:after="240" w:before="240" w:line="300" w:lineRule="auto"/>
+        <w:spacing w:after="200" w:before="200" w:line="264" w:lineRule="auto"/>
         <w:jc w:val="both"/>
         <w:rPr/>
       </w:pPr>
@@ -465,7 +465,7 @@
           <w:numId w:val="1"/>
         </w:numPr>
         <w:shd w:fill="ffffff" w:val="clear"/>
-        <w:spacing w:after="240" w:before="240" w:line="300" w:lineRule="auto"/>
+        <w:spacing w:after="200" w:before="200" w:line="264" w:lineRule="auto"/>
         <w:ind w:left="0" w:firstLine="0"/>
         <w:jc w:val="both"/>
         <w:rPr/>
@@ -484,7 +484,7 @@
     </w:p>
     <w:p>
       <w:pPr>
-        <w:spacing w:after="240" w:before="240" w:line="300" w:lineRule="auto"/>
+        <w:spacing w:after="200" w:before="200" w:line="264" w:lineRule="auto"/>
         <w:jc w:val="both"/>
         <w:rPr>
           <w:color w:val="ff0000"/>
@@ -505,7 +505,7 @@
     <w:p>
       <w:pPr>
         <w:shd w:fill="ffffff" w:val="clear"/>
-        <w:spacing w:after="240" w:before="240" w:line="300" w:lineRule="auto"/>
+        <w:spacing w:after="200" w:before="200" w:line="264" w:lineRule="auto"/>
         <w:jc w:val="both"/>
         <w:rPr/>
       </w:pPr>
@@ -518,8 +518,9 @@
     </w:p>
     <w:p>
       <w:pPr>
+        <w:keepNext w:val="1"/>
         <w:shd w:fill="ffffff" w:val="clear"/>
-        <w:spacing w:after="240" w:before="240" w:line="300" w:lineRule="auto"/>
+        <w:spacing w:after="200" w:before="200" w:line="264" w:lineRule="auto"/>
         <w:jc w:val="both"/>
         <w:rPr/>
       </w:pPr>
@@ -533,45 +534,17 @@
     <w:p>
       <w:pPr>
         <w:keepNext w:val="1"/>
-        <w:tabs>
-          <w:tab w:val="left" w:pos="2150"/>
-          <w:tab w:val="left" w:pos="2822"/>
-          <w:tab w:val="center" w:pos="4252"/>
-        </w:tabs>
-        <w:spacing w:after="240" w:before="240" w:line="300" w:lineRule="auto"/>
-        <w:jc w:val="both"/>
-        <w:rPr>
-          <w:sz w:val="24"/>
-          <w:szCs w:val="24"/>
-        </w:rPr>
-      </w:pPr>
-      <w:r>
-        <w:rPr>
-          <w:rtl w:val="0"/>
-        </w:rPr>
-        <w:t xml:space="preserve">{{ title_case(signature_local | lower) }}, {{ signature_date }}.</w:t>
-      </w:r>
-      <w:r>
-        <w:rPr>
-          <w:rtl w:val="0"/>
-        </w:rPr>
-      </w:r>
-    </w:p>
-    <w:p>
-      <w:pPr>
-        <w:keepNext w:val="1"/>
-        <w:tabs>
-          <w:tab w:val="left" w:pos="2150"/>
-          <w:tab w:val="left" w:pos="2822"/>
-          <w:tab w:val="center" w:pos="4252"/>
-        </w:tabs>
-        <w:spacing w:after="240" w:before="240" w:line="300" w:lineRule="auto"/>
-        <w:jc w:val="both"/>
-        <w:rPr>
-          <w:sz w:val="24"/>
-          <w:szCs w:val="24"/>
-        </w:rPr>
-      </w:pPr>
+        <w:widowControl w:val="0"/>
+        <w:spacing w:after="200" w:before="200" w:line="264" w:lineRule="auto"/>
+        <w:jc w:val="center"/>
+        <w:rPr/>
+      </w:pPr>
+      <w:r>
+        <w:rPr>
+          <w:rtl w:val="0"/>
+        </w:rPr>
+        <w:t xml:space="preserve">{{ title_case(signature_local | lower) }}, {{signature_date }}.</w:t>
+      </w:r>
       <w:r>
         <w:rPr>
           <w:rtl w:val="0"/>
@@ -581,46 +554,62 @@
     <w:tbl>
       <w:tblPr>
         <w:tblStyle w:val="Table1"/>
-        <w:tblW w:w="10200.0" w:type="dxa"/>
-        <w:jc w:val="center"/>
+        <w:tblW w:w="11338.582677165356" w:type="dxa"/>
+        <w:jc w:val="left"/>
+        <w:tblInd w:w="-1347.3228346456694" w:type="dxa"/>
         <w:tblLayout w:type="fixed"/>
-        <w:tblLook w:val="0600"/>
+        <w:tblLook w:val="0400"/>
       </w:tblPr>
       <w:tblGrid>
-        <w:gridCol w:w="5100"/>
-        <w:gridCol w:w="5100"/>
+        <w:gridCol w:w="5669.291338582678"/>
+        <w:gridCol w:w="5669.291338582678"/>
         <w:tblGridChange w:id="0">
           <w:tblGrid>
-            <w:gridCol w:w="5100"/>
-            <w:gridCol w:w="5100"/>
+            <w:gridCol w:w="5669.291338582678"/>
+            <w:gridCol w:w="5669.291338582678"/>
           </w:tblGrid>
         </w:tblGridChange>
       </w:tblGrid>
       <w:tr>
+        <w:trPr>
+          <w:trHeight w:val="280" w:hRule="atLeast"/>
+        </w:trPr>
         <w:tc>
-          <w:tcPr>
-            <w:tcBorders>
-              <w:top w:color="000000" w:space="0" w:sz="0" w:val="nil"/>
-              <w:left w:color="000000" w:space="0" w:sz="0" w:val="nil"/>
-              <w:bottom w:color="000000" w:space="0" w:sz="0" w:val="nil"/>
-              <w:right w:color="000000" w:space="0" w:sz="0" w:val="nil"/>
-            </w:tcBorders>
-            <w:shd w:fill="auto" w:val="clear"/>
-            <w:tcMar>
-              <w:top w:w="100.0" w:type="dxa"/>
-              <w:left w:w="100.0" w:type="dxa"/>
-              <w:bottom w:w="100.0" w:type="dxa"/>
-              <w:right w:w="100.0" w:type="dxa"/>
-            </w:tcMar>
-            <w:vAlign w:val="top"/>
-          </w:tcPr>
+          <w:tcPr/>
           <w:p>
             <w:pPr>
               <w:keepNext w:val="1"/>
-              <w:spacing w:after="0" w:line="348" w:lineRule="auto"/>
+              <w:spacing w:after="0" w:line="240" w:lineRule="auto"/>
               <w:jc w:val="center"/>
               <w:rPr>
+                <w:sz w:val="18"/>
+                <w:szCs w:val="18"/>
+              </w:rPr>
+            </w:pPr>
+            <w:r>
+              <w:rPr>
                 <w:b w:val="1"/>
+                <w:rtl w:val="0"/>
+              </w:rPr>
+              <w:t xml:space="preserve">Empregador:</w:t>
+            </w:r>
+            <w:r>
+              <w:rPr>
+                <w:rtl w:val="0"/>
+              </w:rPr>
+            </w:r>
+          </w:p>
+        </w:tc>
+        <w:tc>
+          <w:tcPr/>
+          <w:p>
+            <w:pPr>
+              <w:keepNext w:val="1"/>
+              <w:spacing w:after="0" w:line="240" w:lineRule="auto"/>
+              <w:jc w:val="center"/>
+              <w:rPr>
+                <w:sz w:val="18"/>
+                <w:szCs w:val="18"/>
               </w:rPr>
             </w:pPr>
             <w:r>
@@ -628,201 +617,171 @@
                 <w:b w:val="1"/>
                 <w:rtl w:val="0"/>
               </w:rPr>
-              <w:t xml:space="preserve">Empregador</w:t>
-            </w:r>
-            <w:r>
-              <w:rPr>
-                <w:b w:val="1"/>
-                <w:rtl w:val="0"/>
-              </w:rPr>
-              <w:t xml:space="preserve">:</w:t>
+              <w:t xml:space="preserve">Empregado(a):</w:t>
+            </w:r>
+            <w:r>
+              <w:rPr>
+                <w:rtl w:val="0"/>
+              </w:rPr>
             </w:r>
           </w:p>
+        </w:tc>
+      </w:tr>
+      <w:tr>
+        <w:trPr>
+          <w:trHeight w:val="280" w:hRule="atLeast"/>
+        </w:trPr>
+        <w:tc>
+          <w:tcPr/>
           <w:p>
             <w:pPr>
               <w:pStyle w:val="Heading3"/>
+              <w:keepNext w:val="1"/>
               <w:widowControl w:val="0"/>
-              <w:spacing w:after="0" w:before="0" w:line="240" w:lineRule="auto"/>
+              <w:spacing w:after="0" w:before="300" w:line="240" w:lineRule="auto"/>
               <w:ind w:right="5.669291338583093"/>
+              <w:rPr>
+                <w:sz w:val="16"/>
+                <w:szCs w:val="16"/>
+              </w:rPr>
+            </w:pPr>
+            <w:bookmarkStart w:colFirst="0" w:colLast="0" w:name="_mjanf0jhibv9" w:id="0"/>
+            <w:bookmarkEnd w:id="0"/>
+            <w:r>
               <w:rPr>
                 <w:b w:val="0"/>
                 <w:color w:val="ffffff"/>
-                <w:sz w:val="20"/>
-                <w:szCs w:val="20"/>
-              </w:rPr>
-            </w:pPr>
-            <w:bookmarkStart w:colFirst="0" w:colLast="0" w:name="_lup8fc84ibq8" w:id="0"/>
-            <w:bookmarkEnd w:id="0"/>
+                <w:sz w:val="18"/>
+                <w:szCs w:val="18"/>
+                <w:rtl w:val="0"/>
+              </w:rPr>
+              <w:t xml:space="preserve">   </w:t>
+            </w:r>
             <w:r>
               <w:rPr>
                 <w:b w:val="0"/>
                 <w:color w:val="ffffff"/>
-                <w:sz w:val="20"/>
-                <w:szCs w:val="20"/>
-                <w:rtl w:val="0"/>
-              </w:rPr>
-              <w:t xml:space="preserve">        {{  generate_anchor('signHere', school_email)  }}</w:t>
+                <w:sz w:val="18"/>
+                <w:szCs w:val="18"/>
+                <w:rtl w:val="0"/>
+              </w:rPr>
+              <w:t xml:space="preserve">{{  generate_anchor('signHere', school_email)  }}</w:t>
+            </w:r>
+            <w:r>
+              <w:rPr>
+                <w:rtl w:val="0"/>
+              </w:rPr>
             </w:r>
           </w:p>
           <w:p>
             <w:pPr>
               <w:keepNext w:val="1"/>
               <w:spacing w:after="0" w:line="240" w:lineRule="auto"/>
-              <w:ind w:right="-7.795275590551114"/>
               <w:jc w:val="center"/>
-              <w:rPr/>
+              <w:rPr>
+                <w:sz w:val="16"/>
+                <w:szCs w:val="16"/>
+              </w:rPr>
             </w:pPr>
             <w:r>
               <w:rPr>
-                <w:rtl w:val="0"/>
-              </w:rPr>
-              <w:t xml:space="preserve">________________________________________</w:t>
-            </w:r>
-          </w:p>
-          <w:p>
-            <w:pPr>
-              <w:keepNext w:val="1"/>
-              <w:spacing w:after="0" w:line="348" w:lineRule="auto"/>
-              <w:ind w:right="-7.795275590551114"/>
-              <w:jc w:val="center"/>
-              <w:rPr>
-                <w:b w:val="1"/>
-              </w:rPr>
-            </w:pPr>
-            <w:r>
-              <w:rPr>
-                <w:b w:val="1"/>
-                <w:rtl w:val="0"/>
-              </w:rPr>
-              <w:t xml:space="preserve">{{ school[“legal_name”] | upper }}</w:t>
-            </w:r>
-          </w:p>
-          <w:p>
-            <w:pPr>
-              <w:spacing w:after="0" w:line="300" w:lineRule="auto"/>
-              <w:jc w:val="center"/>
-              <w:rPr>
-                <w:b w:val="1"/>
-              </w:rPr>
-            </w:pPr>
-            <w:r>
-              <w:rPr>
-                <w:rtl w:val="0"/>
-              </w:rPr>
-            </w:r>
-          </w:p>
-        </w:tc>
-        <w:tc>
-          <w:tcPr>
-            <w:tcBorders>
-              <w:top w:color="000000" w:space="0" w:sz="0" w:val="nil"/>
-              <w:left w:color="000000" w:space="0" w:sz="0" w:val="nil"/>
-              <w:bottom w:color="000000" w:space="0" w:sz="0" w:val="nil"/>
-              <w:right w:color="000000" w:space="0" w:sz="0" w:val="nil"/>
-            </w:tcBorders>
-            <w:shd w:fill="auto" w:val="clear"/>
-            <w:tcMar>
-              <w:top w:w="100.0" w:type="dxa"/>
-              <w:left w:w="100.0" w:type="dxa"/>
-              <w:bottom w:w="100.0" w:type="dxa"/>
-              <w:right w:w="100.0" w:type="dxa"/>
-            </w:tcMar>
-            <w:vAlign w:val="top"/>
-          </w:tcPr>
-          <w:p>
-            <w:pPr>
-              <w:keepNext w:val="1"/>
-              <w:spacing w:after="0" w:line="348" w:lineRule="auto"/>
-              <w:jc w:val="center"/>
-              <w:rPr>
-                <w:b w:val="1"/>
-              </w:rPr>
-            </w:pPr>
-            <w:r>
-              <w:rPr>
-                <w:b w:val="1"/>
-                <w:rtl w:val="0"/>
-              </w:rPr>
-              <w:t xml:space="preserve">Empregado(a)</w:t>
-            </w:r>
-            <w:r>
-              <w:rPr>
-                <w:b w:val="1"/>
-                <w:rtl w:val="0"/>
-              </w:rPr>
-              <w:t xml:space="preserve">:</w:t>
-            </w:r>
-          </w:p>
-          <w:p>
-            <w:pPr>
-              <w:keepNext w:val="1"/>
-              <w:spacing w:after="0" w:line="348" w:lineRule="auto"/>
-              <w:jc w:val="center"/>
-              <w:rPr/>
-            </w:pPr>
-            <w:r>
-              <w:rPr>
-                <w:rtl w:val="0"/>
-              </w:rPr>
-              <w:t xml:space="preserve">{%p for item in workers %}</w:t>
-            </w:r>
-          </w:p>
-          <w:p>
-            <w:pPr>
-              <w:pStyle w:val="Heading3"/>
-              <w:widowControl w:val="0"/>
-              <w:spacing w:after="0" w:before="0" w:line="240" w:lineRule="auto"/>
-              <w:ind w:right="5.669291338583093"/>
-              <w:rPr>
-                <w:b w:val="0"/>
-                <w:color w:val="ffffff"/>
-                <w:sz w:val="20"/>
-                <w:szCs w:val="20"/>
-              </w:rPr>
-            </w:pPr>
-            <w:bookmarkStart w:colFirst="0" w:colLast="0" w:name="_epcg7s1uoqhi" w:id="1"/>
-            <w:bookmarkEnd w:id="1"/>
-            <w:r>
-              <w:rPr>
-                <w:b w:val="0"/>
-                <w:color w:val="ffffff"/>
-                <w:sz w:val="22"/>
-                <w:szCs w:val="22"/>
-                <w:rtl w:val="0"/>
-              </w:rPr>
-              <w:t xml:space="preserve">             </w:t>
-            </w:r>
-            <w:r>
-              <w:rPr>
-                <w:b w:val="0"/>
-                <w:color w:val="ffffff"/>
-                <w:sz w:val="20"/>
-                <w:szCs w:val="20"/>
-                <w:rtl w:val="0"/>
-              </w:rPr>
-              <w:t xml:space="preserve">{{ generate_anchor('signHere', item.email)  }}</w:t>
+                <w:sz w:val="16"/>
+                <w:szCs w:val="16"/>
+                <w:rtl w:val="0"/>
+              </w:rPr>
+              <w:t xml:space="preserve"> ____________________________________________________________</w:t>
             </w:r>
           </w:p>
           <w:p>
             <w:pPr>
               <w:keepNext w:val="1"/>
               <w:spacing w:after="0" w:line="240" w:lineRule="auto"/>
-              <w:ind w:right="-7.795275590551114"/>
               <w:jc w:val="center"/>
-              <w:rPr/>
+              <w:rPr>
+                <w:b w:val="1"/>
+              </w:rPr>
             </w:pPr>
             <w:r>
               <w:rPr>
-                <w:rtl w:val="0"/>
-              </w:rPr>
-              <w:t xml:space="preserve">________________________________________</w:t>
+                <w:b w:val="1"/>
+                <w:rtl w:val="0"/>
+              </w:rPr>
+              <w:t xml:space="preserve">{{ school[“legal_name”] | upper }}</w:t>
+            </w:r>
+          </w:p>
+        </w:tc>
+        <w:tc>
+          <w:tcPr/>
+          <w:p>
+            <w:pPr>
+              <w:keepNext w:val="1"/>
+              <w:spacing w:after="0" w:line="240" w:lineRule="auto"/>
+              <w:jc w:val="center"/>
+              <w:rPr>
+                <w:b w:val="1"/>
+                <w:sz w:val="16"/>
+                <w:szCs w:val="16"/>
+              </w:rPr>
+            </w:pPr>
+            <w:r>
+              <w:rPr>
+                <w:sz w:val="16"/>
+                <w:szCs w:val="16"/>
+                <w:rtl w:val="0"/>
+              </w:rPr>
+              <w:t xml:space="preserve">{%p for item in workers %}</w:t>
+            </w:r>
+            <w:r>
+              <w:rPr>
+                <w:rtl w:val="0"/>
+              </w:rPr>
+            </w:r>
+          </w:p>
+          <w:p>
+            <w:pPr>
+              <w:pStyle w:val="Heading3"/>
+              <w:keepNext w:val="1"/>
+              <w:widowControl w:val="0"/>
+              <w:spacing w:after="0" w:before="300" w:line="240" w:lineRule="auto"/>
+              <w:ind w:right="5.669291338583093"/>
+              <w:rPr>
+                <w:sz w:val="16"/>
+                <w:szCs w:val="16"/>
+              </w:rPr>
+            </w:pPr>
+            <w:bookmarkStart w:colFirst="0" w:colLast="0" w:name="_h558euwk5w9o" w:id="1"/>
+            <w:bookmarkEnd w:id="1"/>
+            <w:r>
+              <w:rPr>
+                <w:b w:val="0"/>
+                <w:color w:val="ffffff"/>
+                <w:sz w:val="18"/>
+                <w:szCs w:val="18"/>
+                <w:rtl w:val="0"/>
+              </w:rPr>
+              <w:t xml:space="preserve">             </w:t>
+            </w:r>
+            <w:r>
+              <w:rPr>
+                <w:b w:val="0"/>
+                <w:color w:val="ffffff"/>
+                <w:sz w:val="18"/>
+                <w:szCs w:val="18"/>
+                <w:rtl w:val="0"/>
+              </w:rPr>
+              <w:t xml:space="preserve">{{ generate_anchor('signHere', item.email)  }}</w:t>
+            </w:r>
+            <w:r>
+              <w:rPr>
+                <w:rtl w:val="0"/>
+              </w:rPr>
             </w:r>
           </w:p>
           <w:p>
             <w:pPr>
               <w:keepNext w:val="1"/>
-              <w:spacing w:after="0" w:line="348" w:lineRule="auto"/>
-              <w:ind w:right="-7.795275590551114"/>
+              <w:keepLines w:val="1"/>
+              <w:spacing w:after="0" w:line="240" w:lineRule="auto"/>
               <w:jc w:val="center"/>
               <w:rPr>
                 <w:b w:val="1"/>
@@ -830,34 +789,59 @@
             </w:pPr>
             <w:r>
               <w:rPr>
-                <w:b w:val="1"/>
-                <w:rtl w:val="0"/>
-              </w:rPr>
-              <w:t xml:space="preserve">{{ item.name.text | upper }}</w:t>
+                <w:sz w:val="16"/>
+                <w:szCs w:val="16"/>
+                <w:rtl w:val="0"/>
+              </w:rPr>
+              <w:t xml:space="preserve"> ____________________________________________________________</w:t>
+            </w:r>
+            <w:r>
+              <w:rPr>
+                <w:rtl w:val="0"/>
+              </w:rPr>
             </w:r>
           </w:p>
           <w:p>
             <w:pPr>
               <w:keepNext w:val="1"/>
-              <w:spacing w:after="0" w:line="348" w:lineRule="auto"/>
+              <w:spacing w:after="0" w:line="240" w:lineRule="auto"/>
               <w:jc w:val="center"/>
-              <w:rPr/>
+              <w:rPr>
+                <w:sz w:val="16"/>
+                <w:szCs w:val="16"/>
+              </w:rPr>
             </w:pPr>
             <w:r>
               <w:rPr>
-                <w:rtl w:val="0"/>
-              </w:rPr>
-              <w:t xml:space="preserve">{%p endfor %}</w:t>
+                <w:b w:val="1"/>
+                <w:rtl w:val="0"/>
+              </w:rPr>
+              <w:t xml:space="preserve">{{ item.name.text | upper }}</w:t>
+            </w:r>
+            <w:r>
+              <w:rPr>
+                <w:rtl w:val="0"/>
+              </w:rPr>
             </w:r>
           </w:p>
           <w:p>
             <w:pPr>
-              <w:widowControl w:val="0"/>
+              <w:keepNext w:val="1"/>
               <w:spacing w:after="0" w:line="240" w:lineRule="auto"/>
-              <w:rPr>
-                <w:b w:val="1"/>
+              <w:jc w:val="center"/>
+              <w:rPr>
+                <w:sz w:val="16"/>
+                <w:szCs w:val="16"/>
               </w:rPr>
             </w:pPr>
+            <w:r>
+              <w:rPr>
+                <w:sz w:val="16"/>
+                <w:szCs w:val="16"/>
+                <w:rtl w:val="0"/>
+              </w:rPr>
+              <w:t xml:space="preserve">{%p endfor %}</w:t>
+            </w:r>
             <w:r>
               <w:rPr>
                 <w:rtl w:val="0"/>
@@ -869,9 +853,8 @@
     </w:tbl>
     <w:p>
       <w:pPr>
-        <w:keepNext w:val="1"/>
-        <w:spacing w:after="0" w:before="200" w:line="348" w:lineRule="auto"/>
-        <w:ind w:right="-567"/>
+        <w:keepLines w:val="1"/>
+        <w:spacing w:after="200" w:before="200" w:line="360" w:lineRule="auto"/>
         <w:rPr/>
       </w:pPr>
       <w:r>
@@ -882,12 +865,31 @@
     </w:p>
     <w:sectPr>
       <w:headerReference r:id="rId6" w:type="default"/>
+      <w:footerReference r:id="rId7" w:type="default"/>
       <w:pgSz w:h="16838" w:w="11906"/>
       <w:pgMar w:bottom="850.3937007874016" w:top="2267.716535433071" w:left="1700.7874015748032" w:right="850.3937007874016" w:header="850.3937007874016" w:footer="850.3937007874016"/>
       <w:pgNumType w:start="1"/>
     </w:sectPr>
   </w:body>
 </w:document>
+</file>
+
+<file path=word/footer1.xml><?xml version="1.0" encoding="utf-8"?>
+<w:ftr xmlns:mc="http://schemas.openxmlformats.org/markup-compatibility/2006" xmlns:o="urn:schemas-microsoft-com:office:office" xmlns:r="http://schemas.openxmlformats.org/officeDocument/2006/relationships" xmlns:m="http://schemas.openxmlformats.org/officeDocument/2006/math" xmlns:v="urn:schemas-microsoft-com:vml" xmlns:wp="http://schemas.openxmlformats.org/drawingml/2006/wordprocessingDrawing" xmlns:w10="urn:schemas-microsoft-com:office:word" xmlns:w="http://schemas.openxmlformats.org/wordprocessingml/2006/main" xmlns:wne="http://schemas.microsoft.com/office/word/2006/wordml" xmlns:sl="http://schemas.openxmlformats.org/schemaLibrary/2006/main" xmlns:a="http://schemas.openxmlformats.org/drawingml/2006/main" xmlns:pic="http://schemas.openxmlformats.org/drawingml/2006/picture" xmlns:c="http://schemas.openxmlformats.org/drawingml/2006/chart" xmlns:lc="http://schemas.openxmlformats.org/drawingml/2006/lockedCanvas" xmlns:dgm="http://schemas.openxmlformats.org/drawingml/2006/diagram" xmlns:wps="http://schemas.microsoft.com/office/word/2010/wordprocessingShape" xmlns:wpg="http://schemas.microsoft.com/office/word/2010/wordprocessingGroup" xmlns:w14="http://schemas.microsoft.com/office/word/2010/wordml" xmlns:w15="http://schemas.microsoft.com/office/word/2012/wordml">
+  <w:p>
+    <w:pPr>
+      <w:rPr>
+        <w:sz w:val="18"/>
+        <w:szCs w:val="18"/>
+      </w:rPr>
+    </w:pPr>
+    <w:r>
+      <w:rPr>
+        <w:rtl w:val="0"/>
+      </w:rPr>
+    </w:r>
+  </w:p>
+</w:ftr>
 </file>
 
 <file path=word/header1.xml><?xml version="1.0" encoding="utf-8"?>
@@ -1178,10 +1180,10 @@
       <w:tblStyleRowBandSize w:val="1"/>
       <w:tblStyleColBandSize w:val="1"/>
       <w:tblCellMar>
-        <w:top w:w="100.0" w:type="dxa"/>
-        <w:left w:w="100.0" w:type="dxa"/>
-        <w:bottom w:w="100.0" w:type="dxa"/>
-        <w:right w:w="100.0" w:type="dxa"/>
+        <w:top w:w="0.0" w:type="dxa"/>
+        <w:left w:w="70.0" w:type="dxa"/>
+        <w:bottom w:w="0.0" w:type="dxa"/>
+        <w:right w:w="70.0" w:type="dxa"/>
       </w:tblCellMar>
     </w:tblPr>
     <w:tblStylePr w:type="band1Horz">

</xml_diff>